<commit_message>
rama x archivo 5
</commit_message>
<xml_diff>
--- a/Git.docx
+++ b/Git.docx
@@ -4,7 +4,19 @@
   <w:body>
     <w:p>
       <w:r>
-        <w:t>Git init – Inicializamos git y creamos un repositorio</w:t>
+        <w:rPr>
+          <w:highlight w:val="yellow"/>
+        </w:rPr>
+        <w:t>G</w:t>
+      </w:r>
+      <w:r>
+        <w:rPr>
+          <w:highlight w:val="yellow"/>
+        </w:rPr>
+        <w:t>IT INIT</w:t>
+      </w:r>
+      <w:r>
+        <w:t xml:space="preserve"> – Inicializamos git y creamos un repositorio</w:t>
       </w:r>
     </w:p>
     <w:p>
@@ -37,7 +49,7 @@
                     <pic:cNvPicPr/>
                   </pic:nvPicPr>
                   <pic:blipFill rotWithShape="1">
-                    <a:blip r:embed="rId4"/>
+                    <a:blip r:embed="rId5"/>
                     <a:srcRect l="15959" t="44071" r="49986" b="35252"/>
                     <a:stretch/>
                   </pic:blipFill>
@@ -68,12 +80,24 @@
     <w:p/>
     <w:p>
       <w:r>
-        <w:t>GIT ADD ARCHIVO2_PROYECTO.TXT – Con esto subes los cambios para dejarlos preparados para hacer “commit”</w:t>
-      </w:r>
-    </w:p>
-    <w:p>
-      <w:r>
-        <w:t>GIT STATUS – Vemos el estado de nuestro proyecto</w:t>
+        <w:rPr>
+          <w:highlight w:val="yellow"/>
+        </w:rPr>
+        <w:t>GIT ADD ARCHIVO2_PROYECTO.TXT</w:t>
+      </w:r>
+      <w:r>
+        <w:t xml:space="preserve"> – Con esto subes los cambios para dejarlos preparados para hacer “commit”</w:t>
+      </w:r>
+    </w:p>
+    <w:p>
+      <w:r>
+        <w:rPr>
+          <w:highlight w:val="yellow"/>
+        </w:rPr>
+        <w:t>GIT STATUS</w:t>
+      </w:r>
+      <w:r>
+        <w:t xml:space="preserve"> – Vemos el estado de nuestro proyecto</w:t>
       </w:r>
     </w:p>
     <w:p>
@@ -104,7 +128,7 @@
                     <pic:cNvPicPr/>
                   </pic:nvPicPr>
                   <pic:blipFill rotWithShape="1">
-                    <a:blip r:embed="rId5"/>
+                    <a:blip r:embed="rId6"/>
                     <a:srcRect l="14710" t="38982" r="50872" b="5713"/>
                     <a:stretch/>
                   </pic:blipFill>
@@ -133,13 +157,66 @@
       </w:r>
     </w:p>
     <w:p>
-      <w:r>
-        <w:t xml:space="preserve">GIT COMMIT –m “CAMBIOS EN EL FICHERO” </w:t>
-      </w:r>
-    </w:p>
-    <w:p>
-      <w:bookmarkStart w:id="0" w:name="_GoBack"/>
-      <w:bookmarkEnd w:id="0"/>
+      <w:pPr>
+        <w:rPr>
+          <w:highlight w:val="yellow"/>
+        </w:rPr>
+      </w:pPr>
+    </w:p>
+    <w:p>
+      <w:r>
+        <w:rPr>
+          <w:highlight w:val="yellow"/>
+        </w:rPr>
+        <w:t>GIT COMMIT</w:t>
+      </w:r>
+      <w:r>
+        <w:t xml:space="preserve"> - </w:t>
+      </w:r>
+      <w:r>
+        <w:t>Es una foto actual del proyecto</w:t>
+      </w:r>
+    </w:p>
+    <w:p>
+      <w:pPr>
+        <w:pStyle w:val="Prrafodelista"/>
+        <w:numPr>
+          <w:ilvl w:val="0"/>
+          <w:numId w:val="1"/>
+        </w:numPr>
+      </w:pPr>
+      <w:r>
+        <w:t>Los cambios pasan del Stage área al repositorio local</w:t>
+      </w:r>
+    </w:p>
+    <w:p>
+      <w:pPr>
+        <w:pStyle w:val="Prrafodelista"/>
+        <w:numPr>
+          <w:ilvl w:val="0"/>
+          <w:numId w:val="1"/>
+        </w:numPr>
+      </w:pPr>
+      <w:r>
+        <w:t>Los cambios deben incluir cambios completos y únicos</w:t>
+      </w:r>
+    </w:p>
+    <w:p>
+      <w:r>
+        <w:t>G</w:t>
+      </w:r>
+      <w:r>
+        <w:t>it commit</w:t>
+      </w:r>
+      <w:r>
+        <w:t xml:space="preserve"> –m “CAMBIOS EN EL FICHERO”</w:t>
+      </w:r>
+      <w:r>
+        <w:t xml:space="preserve"> </w:t>
+      </w:r>
+    </w:p>
+    <w:p/>
+    <w:p>
       <w:r>
         <w:rPr>
           <w:noProof/>
@@ -161,7 +238,7 @@
                     <pic:cNvPicPr/>
                   </pic:nvPicPr>
                   <pic:blipFill rotWithShape="1">
-                    <a:blip r:embed="rId6"/>
+                    <a:blip r:embed="rId7"/>
                     <a:srcRect l="15816" t="47545" r="46333" b="5727"/>
                     <a:stretch/>
                   </pic:blipFill>
@@ -190,9 +267,454 @@
       </w:r>
     </w:p>
     <w:p/>
+    <w:p>
+      <w:r>
+        <w:rPr>
+          <w:highlight w:val="yellow"/>
+        </w:rPr>
+        <w:t>GIT DIFF</w:t>
+      </w:r>
+      <w:r>
+        <w:t xml:space="preserve"> – Ver los cambios que han sufrido los ficheros antes del commit</w:t>
+      </w:r>
+    </w:p>
+    <w:p>
+      <w:r>
+        <w:t>Git diff archivo – te salen los cambios del archivo</w:t>
+      </w:r>
+    </w:p>
+    <w:p>
+      <w:r>
+        <w:t>Git diff – te salen los cambios de los ficheros que estén con cambios</w:t>
+      </w:r>
+    </w:p>
+    <w:p>
+      <w:pPr>
+        <w:rPr>
+          <w:u w:val="single"/>
+        </w:rPr>
+      </w:pPr>
+      <w:r>
+        <w:t>Git difftoo – Otra forma de ver los cambios</w:t>
+      </w:r>
+    </w:p>
+    <w:p>
+      <w:r>
+        <w:rPr>
+          <w:noProof/>
+          <w:lang w:eastAsia="es-ES"/>
+        </w:rPr>
+        <w:drawing>
+          <wp:inline distT="0" distB="0" distL="0" distR="0" wp14:anchorId="7688E656" wp14:editId="09428B93">
+            <wp:extent cx="5847143" cy="5208905"/>
+            <wp:effectExtent l="0" t="0" r="1270" b="0"/>
+            <wp:docPr id="4" name="Imagen 4"/>
+            <wp:cNvGraphicFramePr>
+              <a:graphicFrameLocks xmlns:a="http://schemas.openxmlformats.org/drawingml/2006/main" noChangeAspect="1"/>
+            </wp:cNvGraphicFramePr>
+            <a:graphic xmlns:a="http://schemas.openxmlformats.org/drawingml/2006/main">
+              <a:graphicData uri="http://schemas.openxmlformats.org/drawingml/2006/picture">
+                <pic:pic xmlns:pic="http://schemas.openxmlformats.org/drawingml/2006/picture">
+                  <pic:nvPicPr>
+                    <pic:cNvPr id="1" name=""/>
+                    <pic:cNvPicPr/>
+                  </pic:nvPicPr>
+                  <pic:blipFill rotWithShape="1">
+                    <a:blip r:embed="rId8"/>
+                    <a:srcRect l="15874" t="43621" r="52149" b="5737"/>
+                    <a:stretch/>
+                  </pic:blipFill>
+                  <pic:spPr bwMode="auto">
+                    <a:xfrm>
+                      <a:off x="0" y="0"/>
+                      <a:ext cx="5847921" cy="5209598"/>
+                    </a:xfrm>
+                    <a:prstGeom prst="rect">
+                      <a:avLst/>
+                    </a:prstGeom>
+                    <a:ln>
+                      <a:noFill/>
+                    </a:ln>
+                    <a:extLst>
+                      <a:ext uri="{53640926-AAD7-44D8-BBD7-CCE9431645EC}">
+                        <a14:shadowObscured xmlns:a14="http://schemas.microsoft.com/office/drawing/2010/main"/>
+                      </a:ext>
+                    </a:extLst>
+                  </pic:spPr>
+                </pic:pic>
+              </a:graphicData>
+            </a:graphic>
+          </wp:inline>
+        </w:drawing>
+      </w:r>
+    </w:p>
     <w:p/>
+    <w:p>
+      <w:r>
+        <w:rPr>
+          <w:highlight w:val="yellow"/>
+        </w:rPr>
+        <w:t>GITIGNORE</w:t>
+      </w:r>
+      <w:r>
+        <w:t xml:space="preserve"> – Los ficheros que metemos en este fichero el commit no les hace caso</w:t>
+      </w:r>
+    </w:p>
+    <w:p>
+      <w:r>
+        <w:t>Creamos un fichero .gitignore</w:t>
+      </w:r>
+    </w:p>
+    <w:p>
+      <w:r>
+        <w:t>Añadimos aquí los ficheros que queremos ignorar (en este caso Tareas.txt)</w:t>
+      </w:r>
+    </w:p>
+    <w:p>
+      <w:pPr>
+        <w:rPr>
+          <w:u w:val="single"/>
+        </w:rPr>
+      </w:pPr>
+      <w:r>
+        <w:rPr>
+          <w:noProof/>
+          <w:lang w:eastAsia="es-ES"/>
+        </w:rPr>
+        <w:drawing>
+          <wp:inline distT="0" distB="0" distL="0" distR="0" wp14:anchorId="11890BE1" wp14:editId="086F506B">
+            <wp:extent cx="5816009" cy="2370455"/>
+            <wp:effectExtent l="0" t="0" r="0" b="0"/>
+            <wp:docPr id="8" name="Imagen 8"/>
+            <wp:cNvGraphicFramePr>
+              <a:graphicFrameLocks xmlns:a="http://schemas.openxmlformats.org/drawingml/2006/main" noChangeAspect="1"/>
+            </wp:cNvGraphicFramePr>
+            <a:graphic xmlns:a="http://schemas.openxmlformats.org/drawingml/2006/main">
+              <a:graphicData uri="http://schemas.openxmlformats.org/drawingml/2006/picture">
+                <pic:pic xmlns:pic="http://schemas.openxmlformats.org/drawingml/2006/picture">
+                  <pic:nvPicPr>
+                    <pic:cNvPr id="1" name=""/>
+                    <pic:cNvPicPr/>
+                  </pic:nvPicPr>
+                  <pic:blipFill rotWithShape="1">
+                    <a:blip r:embed="rId9"/>
+                    <a:srcRect r="68185" b="76947"/>
+                    <a:stretch/>
+                  </pic:blipFill>
+                  <pic:spPr bwMode="auto">
+                    <a:xfrm>
+                      <a:off x="0" y="0"/>
+                      <a:ext cx="5818244" cy="2371366"/>
+                    </a:xfrm>
+                    <a:prstGeom prst="rect">
+                      <a:avLst/>
+                    </a:prstGeom>
+                    <a:ln>
+                      <a:noFill/>
+                    </a:ln>
+                    <a:extLst>
+                      <a:ext uri="{53640926-AAD7-44D8-BBD7-CCE9431645EC}">
+                        <a14:shadowObscured xmlns:a14="http://schemas.microsoft.com/office/drawing/2010/main"/>
+                      </a:ext>
+                    </a:extLst>
+                  </pic:spPr>
+                </pic:pic>
+              </a:graphicData>
+            </a:graphic>
+          </wp:inline>
+        </w:drawing>
+      </w:r>
+    </w:p>
+    <w:p>
+      <w:r>
+        <w:rPr>
+          <w:noProof/>
+          <w:lang w:eastAsia="es-ES"/>
+        </w:rPr>
+        <w:drawing>
+          <wp:inline distT="0" distB="0" distL="0" distR="0" wp14:anchorId="3FA52C5D" wp14:editId="299CB6EC">
+            <wp:extent cx="5581015" cy="5326912"/>
+            <wp:effectExtent l="0" t="0" r="635" b="7620"/>
+            <wp:docPr id="7" name="Imagen 7"/>
+            <wp:cNvGraphicFramePr>
+              <a:graphicFrameLocks xmlns:a="http://schemas.openxmlformats.org/drawingml/2006/main" noChangeAspect="1"/>
+            </wp:cNvGraphicFramePr>
+            <a:graphic xmlns:a="http://schemas.openxmlformats.org/drawingml/2006/main">
+              <a:graphicData uri="http://schemas.openxmlformats.org/drawingml/2006/picture">
+                <pic:pic xmlns:pic="http://schemas.openxmlformats.org/drawingml/2006/picture">
+                  <pic:nvPicPr>
+                    <pic:cNvPr id="1" name=""/>
+                    <pic:cNvPicPr/>
+                  </pic:nvPicPr>
+                  <pic:blipFill rotWithShape="1">
+                    <a:blip r:embed="rId10"/>
+                    <a:srcRect l="16396" t="42792" r="53082" b="5417"/>
+                    <a:stretch/>
+                  </pic:blipFill>
+                  <pic:spPr bwMode="auto">
+                    <a:xfrm>
+                      <a:off x="0" y="0"/>
+                      <a:ext cx="5581892" cy="5327749"/>
+                    </a:xfrm>
+                    <a:prstGeom prst="rect">
+                      <a:avLst/>
+                    </a:prstGeom>
+                    <a:ln>
+                      <a:noFill/>
+                    </a:ln>
+                    <a:extLst>
+                      <a:ext uri="{53640926-AAD7-44D8-BBD7-CCE9431645EC}">
+                        <a14:shadowObscured xmlns:a14="http://schemas.microsoft.com/office/drawing/2010/main"/>
+                      </a:ext>
+                    </a:extLst>
+                  </pic:spPr>
+                </pic:pic>
+              </a:graphicData>
+            </a:graphic>
+          </wp:inline>
+        </w:drawing>
+      </w:r>
+    </w:p>
     <w:p/>
+    <w:p>
+      <w:r>
+        <w:rPr>
+          <w:highlight w:val="yellow"/>
+        </w:rPr>
+        <w:t>GIT LOG</w:t>
+      </w:r>
+      <w:r>
+        <w:t xml:space="preserve"> </w:t>
+      </w:r>
+      <w:r>
+        <w:t>–</w:t>
+      </w:r>
+      <w:r>
+        <w:t xml:space="preserve"> </w:t>
+      </w:r>
+      <w:r>
+        <w:t>Nos muestra el historial de commit, del más reciente al menos reciente</w:t>
+      </w:r>
+    </w:p>
+    <w:p>
+      <w:pPr>
+        <w:pStyle w:val="Prrafodelista"/>
+        <w:numPr>
+          <w:ilvl w:val="0"/>
+          <w:numId w:val="1"/>
+        </w:numPr>
+      </w:pPr>
+      <w:r>
+        <w:t>--author – buscas el commit por autor</w:t>
+      </w:r>
+    </w:p>
+    <w:p>
+      <w:pPr>
+        <w:pStyle w:val="Prrafodelista"/>
+        <w:numPr>
+          <w:ilvl w:val="0"/>
+          <w:numId w:val="1"/>
+        </w:numPr>
+      </w:pPr>
+      <w:r>
+        <w:t xml:space="preserve">--before - </w:t>
+      </w:r>
+      <w:r>
+        <w:t>buscas el commit</w:t>
+      </w:r>
+      <w:r>
+        <w:t xml:space="preserve"> previos a una fecha</w:t>
+      </w:r>
+    </w:p>
+    <w:p>
+      <w:pPr>
+        <w:pStyle w:val="Prrafodelista"/>
+        <w:numPr>
+          <w:ilvl w:val="0"/>
+          <w:numId w:val="1"/>
+        </w:numPr>
+      </w:pPr>
+      <w:r>
+        <w:t xml:space="preserve">--after - </w:t>
+      </w:r>
+      <w:r>
+        <w:t>buscas el commit</w:t>
+      </w:r>
+      <w:r>
+        <w:t xml:space="preserve"> posterior a una fecha</w:t>
+      </w:r>
+    </w:p>
+    <w:p>
+      <w:pPr>
+        <w:pStyle w:val="Prrafodelista"/>
+        <w:numPr>
+          <w:ilvl w:val="0"/>
+          <w:numId w:val="1"/>
+        </w:numPr>
+      </w:pPr>
+      <w:r>
+        <w:t>--oneline – nos muestra el commit de manera resumida en una línea cada uno</w:t>
+      </w:r>
+    </w:p>
+    <w:p>
+      <w:r>
+        <w:t>EJ: git log –author “Angel” –before “23/09/2022 10:45:22” --oneline</w:t>
+      </w:r>
+    </w:p>
     <w:p/>
+    <w:p>
+      <w:r>
+        <w:rPr>
+          <w:noProof/>
+          <w:lang w:eastAsia="es-ES"/>
+        </w:rPr>
+        <w:drawing>
+          <wp:inline distT="0" distB="0" distL="0" distR="0" wp14:anchorId="49952798" wp14:editId="3F11FE82">
+            <wp:extent cx="5963975" cy="5177790"/>
+            <wp:effectExtent l="0" t="0" r="0" b="3810"/>
+            <wp:docPr id="6" name="Imagen 6"/>
+            <wp:cNvGraphicFramePr>
+              <a:graphicFrameLocks xmlns:a="http://schemas.openxmlformats.org/drawingml/2006/main" noChangeAspect="1"/>
+            </wp:cNvGraphicFramePr>
+            <a:graphic xmlns:a="http://schemas.openxmlformats.org/drawingml/2006/main">
+              <a:graphicData uri="http://schemas.openxmlformats.org/drawingml/2006/picture">
+                <pic:pic xmlns:pic="http://schemas.openxmlformats.org/drawingml/2006/picture">
+                  <pic:nvPicPr>
+                    <pic:cNvPr id="1" name=""/>
+                    <pic:cNvPicPr/>
+                  </pic:nvPicPr>
+                  <pic:blipFill rotWithShape="1">
+                    <a:blip r:embed="rId11"/>
+                    <a:srcRect l="16688" t="43825" r="50698" b="5837"/>
+                    <a:stretch/>
+                  </pic:blipFill>
+                  <pic:spPr bwMode="auto">
+                    <a:xfrm>
+                      <a:off x="0" y="0"/>
+                      <a:ext cx="5964564" cy="5178301"/>
+                    </a:xfrm>
+                    <a:prstGeom prst="rect">
+                      <a:avLst/>
+                    </a:prstGeom>
+                    <a:ln>
+                      <a:noFill/>
+                    </a:ln>
+                    <a:extLst>
+                      <a:ext uri="{53640926-AAD7-44D8-BBD7-CCE9431645EC}">
+                        <a14:shadowObscured xmlns:a14="http://schemas.microsoft.com/office/drawing/2010/main"/>
+                      </a:ext>
+                    </a:extLst>
+                  </pic:spPr>
+                </pic:pic>
+              </a:graphicData>
+            </a:graphic>
+          </wp:inline>
+        </w:drawing>
+      </w:r>
+    </w:p>
+    <w:p/>
+    <w:p>
+      <w:r>
+        <w:t>CORREGIR ERRORES</w:t>
+      </w:r>
+    </w:p>
+    <w:p>
+      <w:r>
+        <w:t>GIT COMMIT –AMMEND – Va al anterior commit (elimina</w:t>
+      </w:r>
+      <w:r>
+        <w:t xml:space="preserve"> el anterior commit y crea un nuevo commit</w:t>
+      </w:r>
+      <w:r>
+        <w:t>)</w:t>
+      </w:r>
+    </w:p>
+    <w:p>
+      <w:pPr>
+        <w:rPr>
+          <w:u w:val="single"/>
+        </w:rPr>
+      </w:pPr>
+      <w:r>
+        <w:t xml:space="preserve">Git commit –amend – m “nuevo título” – m “Cambio </w:t>
+      </w:r>
+      <w:r>
+        <w:t>descripción</w:t>
+      </w:r>
+      <w:bookmarkStart w:id="0" w:name="_GoBack"/>
+      <w:bookmarkEnd w:id="0"/>
+      <w:r>
+        <w:t>”</w:t>
+      </w:r>
+    </w:p>
+    <w:p>
+      <w:r>
+        <w:t xml:space="preserve">con git log –online veo si el cambio de </w:t>
+      </w:r>
+      <w:r>
+        <w:t>título</w:t>
+      </w:r>
+      <w:r>
+        <w:t xml:space="preserve"> en el commit </w:t>
+      </w:r>
+      <w:r>
+        <w:t>está</w:t>
+      </w:r>
+      <w:r>
+        <w:t xml:space="preserve"> hecho.</w:t>
+      </w:r>
+    </w:p>
+    <w:p/>
+    <w:p>
+      <w:r>
+        <w:rPr>
+          <w:noProof/>
+          <w:lang w:eastAsia="es-ES"/>
+        </w:rPr>
+        <w:drawing>
+          <wp:inline distT="0" distB="0" distL="0" distR="0" wp14:anchorId="155D1FB7" wp14:editId="1592B4D7">
+            <wp:extent cx="6485669" cy="1988145"/>
+            <wp:effectExtent l="0" t="0" r="0" b="0"/>
+            <wp:docPr id="9" name="Imagen 9"/>
+            <wp:cNvGraphicFramePr>
+              <a:graphicFrameLocks xmlns:a="http://schemas.openxmlformats.org/drawingml/2006/main" noChangeAspect="1"/>
+            </wp:cNvGraphicFramePr>
+            <a:graphic xmlns:a="http://schemas.openxmlformats.org/drawingml/2006/main">
+              <a:graphicData uri="http://schemas.openxmlformats.org/drawingml/2006/picture">
+                <pic:pic xmlns:pic="http://schemas.openxmlformats.org/drawingml/2006/picture">
+                  <pic:nvPicPr>
+                    <pic:cNvPr id="1" name=""/>
+                    <pic:cNvPicPr/>
+                  </pic:nvPicPr>
+                  <pic:blipFill rotWithShape="1">
+                    <a:blip r:embed="rId12"/>
+                    <a:srcRect l="16516" t="74939" r="48008" b="5729"/>
+                    <a:stretch/>
+                  </pic:blipFill>
+                  <pic:spPr bwMode="auto">
+                    <a:xfrm>
+                      <a:off x="0" y="0"/>
+                      <a:ext cx="6487653" cy="1988753"/>
+                    </a:xfrm>
+                    <a:prstGeom prst="rect">
+                      <a:avLst/>
+                    </a:prstGeom>
+                    <a:ln>
+                      <a:noFill/>
+                    </a:ln>
+                    <a:extLst>
+                      <a:ext uri="{53640926-AAD7-44D8-BBD7-CCE9431645EC}">
+                        <a14:shadowObscured xmlns:a14="http://schemas.microsoft.com/office/drawing/2010/main"/>
+                      </a:ext>
+                    </a:extLst>
+                  </pic:spPr>
+                </pic:pic>
+              </a:graphicData>
+            </a:graphic>
+          </wp:inline>
+        </w:drawing>
+      </w:r>
+    </w:p>
     <w:sectPr>
       <w:pgSz w:w="11906" w:h="16838"/>
       <w:pgMar w:top="1417" w:right="1701" w:bottom="1417" w:left="1701" w:header="708" w:footer="708" w:gutter="0"/>
@@ -201,6 +723,126 @@
     </w:sectPr>
   </w:body>
 </w:document>
+</file>
+
+<file path=word/numbering.xml><?xml version="1.0" encoding="utf-8"?>
+<w:numbering xmlns:wpc="http://schemas.microsoft.com/office/word/2010/wordprocessingCanvas" xmlns:mc="http://schemas.openxmlformats.org/markup-compatibility/2006" xmlns:o="urn:schemas-microsoft-com:office:office" xmlns:r="http://schemas.openxmlformats.org/officeDocument/2006/relationships" xmlns:m="http://schemas.openxmlformats.org/officeDocument/2006/math" xmlns:v="urn:schemas-microsoft-com:vml" xmlns:wp14="http://schemas.microsoft.com/office/word/2010/wordprocessingDrawing" xmlns:wp="http://schemas.openxmlformats.org/drawingml/2006/wordprocessingDrawing" xmlns:w10="urn:schemas-microsoft-com:office:word" xmlns:w="http://schemas.openxmlformats.org/wordprocessingml/2006/main" xmlns:w14="http://schemas.microsoft.com/office/word/2010/wordml" xmlns:w15="http://schemas.microsoft.com/office/word/2012/wordml" xmlns:wpg="http://schemas.microsoft.com/office/word/2010/wordprocessingGroup" xmlns:wpi="http://schemas.microsoft.com/office/word/2010/wordprocessingInk" xmlns:wne="http://schemas.microsoft.com/office/word/2006/wordml" xmlns:wps="http://schemas.microsoft.com/office/word/2010/wordprocessingShape" mc:Ignorable="w14 w15 wp14">
+  <w:abstractNum w:abstractNumId="0">
+    <w:nsid w:val="22717311"/>
+    <w:multiLevelType w:val="hybridMultilevel"/>
+    <w:tmpl w:val="92E83CAA"/>
+    <w:lvl w:ilvl="0" w:tplc="C3B0EF4A">
+      <w:numFmt w:val="bullet"/>
+      <w:lvlText w:val="-"/>
+      <w:lvlJc w:val="left"/>
+      <w:pPr>
+        <w:ind w:left="720" w:hanging="360"/>
+      </w:pPr>
+      <w:rPr>
+        <w:rFonts w:ascii="Calibri" w:eastAsiaTheme="minorHAnsi" w:hAnsi="Calibri" w:cs="Calibri" w:hint="default"/>
+      </w:rPr>
+    </w:lvl>
+    <w:lvl w:ilvl="1" w:tplc="0C0A0003" w:tentative="1">
+      <w:start w:val="1"/>
+      <w:numFmt w:val="bullet"/>
+      <w:lvlText w:val="o"/>
+      <w:lvlJc w:val="left"/>
+      <w:pPr>
+        <w:ind w:left="1440" w:hanging="360"/>
+      </w:pPr>
+      <w:rPr>
+        <w:rFonts w:ascii="Courier New" w:hAnsi="Courier New" w:cs="Courier New" w:hint="default"/>
+      </w:rPr>
+    </w:lvl>
+    <w:lvl w:ilvl="2" w:tplc="0C0A0005" w:tentative="1">
+      <w:start w:val="1"/>
+      <w:numFmt w:val="bullet"/>
+      <w:lvlText w:val=""/>
+      <w:lvlJc w:val="left"/>
+      <w:pPr>
+        <w:ind w:left="2160" w:hanging="360"/>
+      </w:pPr>
+      <w:rPr>
+        <w:rFonts w:ascii="Wingdings" w:hAnsi="Wingdings" w:hint="default"/>
+      </w:rPr>
+    </w:lvl>
+    <w:lvl w:ilvl="3" w:tplc="0C0A0001" w:tentative="1">
+      <w:start w:val="1"/>
+      <w:numFmt w:val="bullet"/>
+      <w:lvlText w:val=""/>
+      <w:lvlJc w:val="left"/>
+      <w:pPr>
+        <w:ind w:left="2880" w:hanging="360"/>
+      </w:pPr>
+      <w:rPr>
+        <w:rFonts w:ascii="Symbol" w:hAnsi="Symbol" w:hint="default"/>
+      </w:rPr>
+    </w:lvl>
+    <w:lvl w:ilvl="4" w:tplc="0C0A0003" w:tentative="1">
+      <w:start w:val="1"/>
+      <w:numFmt w:val="bullet"/>
+      <w:lvlText w:val="o"/>
+      <w:lvlJc w:val="left"/>
+      <w:pPr>
+        <w:ind w:left="3600" w:hanging="360"/>
+      </w:pPr>
+      <w:rPr>
+        <w:rFonts w:ascii="Courier New" w:hAnsi="Courier New" w:cs="Courier New" w:hint="default"/>
+      </w:rPr>
+    </w:lvl>
+    <w:lvl w:ilvl="5" w:tplc="0C0A0005" w:tentative="1">
+      <w:start w:val="1"/>
+      <w:numFmt w:val="bullet"/>
+      <w:lvlText w:val=""/>
+      <w:lvlJc w:val="left"/>
+      <w:pPr>
+        <w:ind w:left="4320" w:hanging="360"/>
+      </w:pPr>
+      <w:rPr>
+        <w:rFonts w:ascii="Wingdings" w:hAnsi="Wingdings" w:hint="default"/>
+      </w:rPr>
+    </w:lvl>
+    <w:lvl w:ilvl="6" w:tplc="0C0A0001" w:tentative="1">
+      <w:start w:val="1"/>
+      <w:numFmt w:val="bullet"/>
+      <w:lvlText w:val=""/>
+      <w:lvlJc w:val="left"/>
+      <w:pPr>
+        <w:ind w:left="5040" w:hanging="360"/>
+      </w:pPr>
+      <w:rPr>
+        <w:rFonts w:ascii="Symbol" w:hAnsi="Symbol" w:hint="default"/>
+      </w:rPr>
+    </w:lvl>
+    <w:lvl w:ilvl="7" w:tplc="0C0A0003" w:tentative="1">
+      <w:start w:val="1"/>
+      <w:numFmt w:val="bullet"/>
+      <w:lvlText w:val="o"/>
+      <w:lvlJc w:val="left"/>
+      <w:pPr>
+        <w:ind w:left="5760" w:hanging="360"/>
+      </w:pPr>
+      <w:rPr>
+        <w:rFonts w:ascii="Courier New" w:hAnsi="Courier New" w:cs="Courier New" w:hint="default"/>
+      </w:rPr>
+    </w:lvl>
+    <w:lvl w:ilvl="8" w:tplc="0C0A0005" w:tentative="1">
+      <w:start w:val="1"/>
+      <w:numFmt w:val="bullet"/>
+      <w:lvlText w:val=""/>
+      <w:lvlJc w:val="left"/>
+      <w:pPr>
+        <w:ind w:left="6480" w:hanging="360"/>
+      </w:pPr>
+      <w:rPr>
+        <w:rFonts w:ascii="Wingdings" w:hAnsi="Wingdings" w:hint="default"/>
+      </w:rPr>
+    </w:lvl>
+  </w:abstractNum>
+  <w:num w:numId="1">
+    <w:abstractNumId w:val="0"/>
+  </w:num>
+</w:numbering>
 </file>
 
 <file path=word/styles.xml><?xml version="1.0" encoding="utf-8"?>
@@ -597,6 +1239,28 @@
     <w:name w:val="Normal"/>
     <w:qFormat/>
   </w:style>
+  <w:style w:type="paragraph" w:styleId="Ttulo2">
+    <w:name w:val="heading 2"/>
+    <w:basedOn w:val="Normal"/>
+    <w:next w:val="Normal"/>
+    <w:link w:val="Ttulo2Car"/>
+    <w:uiPriority w:val="9"/>
+    <w:unhideWhenUsed/>
+    <w:qFormat/>
+    <w:rsid w:val="002E0555"/>
+    <w:pPr>
+      <w:keepNext/>
+      <w:keepLines/>
+      <w:spacing w:before="40" w:after="0"/>
+      <w:outlineLvl w:val="1"/>
+    </w:pPr>
+    <w:rPr>
+      <w:rFonts w:asciiTheme="majorHAnsi" w:eastAsiaTheme="majorEastAsia" w:hAnsiTheme="majorHAnsi" w:cstheme="majorBidi"/>
+      <w:color w:val="2E74B5" w:themeColor="accent1" w:themeShade="BF"/>
+      <w:sz w:val="26"/>
+      <w:szCs w:val="26"/>
+    </w:rPr>
+  </w:style>
   <w:style w:type="character" w:default="1" w:styleId="Fuentedeprrafopredeter">
     <w:name w:val="Default Paragraph Font"/>
     <w:uiPriority w:val="1"/>
@@ -623,6 +1287,30 @@
     <w:uiPriority w:val="99"/>
     <w:semiHidden/>
     <w:unhideWhenUsed/>
+  </w:style>
+  <w:style w:type="paragraph" w:styleId="Prrafodelista">
+    <w:name w:val="List Paragraph"/>
+    <w:basedOn w:val="Normal"/>
+    <w:uiPriority w:val="34"/>
+    <w:qFormat/>
+    <w:rsid w:val="00764E4F"/>
+    <w:pPr>
+      <w:ind w:left="720"/>
+      <w:contextualSpacing/>
+    </w:pPr>
+  </w:style>
+  <w:style w:type="character" w:customStyle="1" w:styleId="Ttulo2Car">
+    <w:name w:val="Título 2 Car"/>
+    <w:basedOn w:val="Fuentedeprrafopredeter"/>
+    <w:link w:val="Ttulo2"/>
+    <w:uiPriority w:val="9"/>
+    <w:rsid w:val="002E0555"/>
+    <w:rPr>
+      <w:rFonts w:asciiTheme="majorHAnsi" w:eastAsiaTheme="majorEastAsia" w:hAnsiTheme="majorHAnsi" w:cstheme="majorBidi"/>
+      <w:color w:val="2E74B5" w:themeColor="accent1" w:themeShade="BF"/>
+      <w:sz w:val="26"/>
+      <w:szCs w:val="26"/>
+    </w:rPr>
   </w:style>
 </w:styles>
 </file>

</xml_diff>